<commit_message>
upload and delete documents
</commit_message>
<xml_diff>
--- a/Document 3 Rapport_Naam_Voornaam.docx
+++ b/Document 3 Rapport_Naam_Voornaam.docx
@@ -377,60 +377,38 @@
       <w:pPr>
         <w:spacing w:after="0"/>
         <w:jc w:val="both"/>
-        <w:rPr>
-          <w:lang w:val="en-US"/>
-        </w:rPr>
       </w:pPr>
       <w:proofErr w:type="spellStart"/>
       <w:r>
-        <w:rPr>
-          <w:lang w:val="en-US"/>
-        </w:rPr>
         <w:t>Telloport</w:t>
       </w:r>
       <w:proofErr w:type="spellEnd"/>
       <w:r>
-        <w:rPr>
-          <w:lang w:val="en-US"/>
-        </w:rPr>
         <w:t xml:space="preserve"> </w:t>
       </w:r>
       <w:hyperlink r:id="rId12" w:history="1">
         <w:r>
           <w:rPr>
             <w:rStyle w:val="Hyperlink"/>
-            <w:lang w:val="en-US"/>
           </w:rPr>
           <w:t>https://telloport.com</w:t>
         </w:r>
       </w:hyperlink>
       <w:r>
-        <w:rPr>
-          <w:lang w:val="en-US"/>
-        </w:rPr>
         <w:tab/>
       </w:r>
       <w:r>
-        <w:rPr>
-          <w:lang w:val="en-US"/>
-        </w:rPr>
         <w:tab/>
       </w:r>
     </w:p>
     <w:p>
       <w:pPr>
         <w:jc w:val="both"/>
-        <w:rPr>
-          <w:lang w:val="en-US"/>
-        </w:rPr>
-      </w:pPr>
-    </w:p>
-    <w:p>
-      <w:pPr>
-        <w:jc w:val="both"/>
-        <w:rPr>
-          <w:lang w:val="en-US"/>
-        </w:rPr>
+      </w:pPr>
+    </w:p>
+    <w:p>
+      <w:pPr>
+        <w:jc w:val="both"/>
         <w:sectPr>
           <w:footerReference w:type="default" r:id="rId13"/>
           <w:footerReference w:type="first" r:id="rId14"/>
@@ -2789,82 +2767,6 @@
     </w:p>
     <w:p>
       <w:pPr>
-        <w:jc w:val="both"/>
-        <w:rPr>
-          <w:i/>
-          <w:iCs/>
-          <w:sz w:val="16"/>
-          <w:szCs w:val="16"/>
-        </w:rPr>
-      </w:pPr>
-      <w:r>
-        <w:rPr>
-          <w:i/>
-          <w:iCs/>
-          <w:sz w:val="16"/>
-          <w:szCs w:val="16"/>
-        </w:rPr>
-        <w:t xml:space="preserve">In dit gedeelte kan je achtereenvolgens de probleemstelling situeren (zie hiervoor o.a. aanleiding), je onderzoeks-/projectvraag en bijbehorende deelvragen toelichten. Daarnaast kan je ook beknopt beschrijven welke acties (zie hiervoor o.a. </w:t>
-      </w:r>
-      <w:r>
-        <w:rPr>
-          <w:i/>
-          <w:iCs/>
-          <w:sz w:val="16"/>
-          <w:szCs w:val="16"/>
-        </w:rPr>
-        <w:t>logboek</w:t>
-      </w:r>
-      <w:r>
-        <w:rPr>
-          <w:i/>
-          <w:iCs/>
-          <w:sz w:val="16"/>
-          <w:szCs w:val="16"/>
-        </w:rPr>
-        <w:t xml:space="preserve">) </w:t>
-      </w:r>
-      <w:r>
-        <w:rPr>
-          <w:i/>
-          <w:iCs/>
-          <w:sz w:val="16"/>
-          <w:szCs w:val="16"/>
-        </w:rPr>
-        <w:t>j</w:t>
-      </w:r>
-      <w:r>
-        <w:rPr>
-          <w:i/>
-          <w:iCs/>
-          <w:sz w:val="16"/>
-          <w:szCs w:val="16"/>
-        </w:rPr>
-        <w:t xml:space="preserve">e ondernomen hebt om je gegevens te verzamelen, en geef je vervolgens weer wat de resultaten van je uitgevoerde (onderzoeks-)acties zijn.  </w:t>
-      </w:r>
-    </w:p>
-    <w:p>
-      <w:pPr>
-        <w:jc w:val="both"/>
-        <w:rPr>
-          <w:i/>
-          <w:iCs/>
-          <w:sz w:val="16"/>
-          <w:szCs w:val="16"/>
-        </w:rPr>
-      </w:pPr>
-      <w:r>
-        <w:rPr>
-          <w:i/>
-          <w:iCs/>
-          <w:sz w:val="16"/>
-          <w:szCs w:val="16"/>
-        </w:rPr>
-        <w:t>Je kan dit deel dus opdelen in meerdere onderdelen. Nummer deze en gebruik voor de titels ervan Stijlkop 2.  Bij voorkeur worden niet meer dan drie niveaus (bv. 1.1.1 = Stijlkop 3) gebruikt.</w:t>
-      </w:r>
-    </w:p>
-    <w:p>
-      <w:pPr>
         <w:pStyle w:val="Kop2"/>
         <w:jc w:val="both"/>
       </w:pPr>
@@ -3156,7 +3058,6 @@
           <w:noProof/>
           <w:lang w:eastAsia="nl-BE"/>
         </w:rPr>
-        <w:lastRenderedPageBreak/>
         <w:t xml:space="preserve">Hoe kunnen deze vereisten en de informatiebehoeften van Telloport worden geïntegreerd in een webapplicatie voor configuratiebeheer die gebouwd </w:t>
       </w:r>
       <w:r>
@@ -3206,6 +3107,7 @@
           <w:noProof/>
           <w:lang w:eastAsia="nl-BE"/>
         </w:rPr>
+        <w:lastRenderedPageBreak/>
         <w:t>Hoe kan de interactie tussen de informatiestromen in de CMDB en het bestaande Telloport platform tot stand worden gebracht?</w:t>
       </w:r>
     </w:p>
@@ -3736,7 +3638,6 @@
           <w:noProof/>
           <w:lang w:eastAsia="nl-BE"/>
         </w:rPr>
-        <w:lastRenderedPageBreak/>
         <w:t>Elk slimme locatie heeft een overzicht met al zijn componenten waarbij ook een detail pagina is voorzien voor alle specificaties van dat component. Verder zijn er ook nog overzicht tabellen voorzien voor alle componenten en slimme locaties voor makkelijk gebruik.</w:t>
       </w:r>
     </w:p>
@@ -3758,6 +3659,7 @@
           <w:noProof/>
           <w:lang w:eastAsia="nl-BE"/>
         </w:rPr>
+        <w:lastRenderedPageBreak/>
         <w:t>Welke informatie over de hardware en software componenten moet er worden verzameld en opgeslagen in de CMDB?</w:t>
       </w:r>
     </w:p>
@@ -4108,7 +4010,6 @@
           <w:noProof/>
           <w:lang w:eastAsia="nl-BE"/>
         </w:rPr>
-        <w:lastRenderedPageBreak/>
         <w:t>Hoe kan de interactie tussen de informatiestromen in de CMDB en het bestaande Telloport platform tot stand worden gebracht?</w:t>
       </w:r>
     </w:p>
@@ -4130,6 +4031,7 @@
           <w:noProof/>
           <w:lang w:eastAsia="nl-BE"/>
         </w:rPr>
+        <w:lastRenderedPageBreak/>
         <w:t>Het gebruik maken van de API van het platform om zo al bestaande informatie binnen tehalen zoals de slimme locaties en hun gegevens. Verder word deze informatie automatisch gesynchroniseerd waardoor de slimme locaties up-to-date zijn.</w:t>
       </w:r>
     </w:p>
@@ -4428,14 +4330,7 @@
           <w:noProof/>
           <w:lang w:eastAsia="nl-BE"/>
         </w:rPr>
-        <w:t>gebouwd zal worden met Python en Django waarbij er een integratie is met het bestaande Telloport platform binnen een semester tijd</w:t>
-      </w:r>
-      <w:r>
-        <w:rPr>
-          <w:noProof/>
-          <w:lang w:eastAsia="nl-BE"/>
-        </w:rPr>
-        <w:t>.</w:t>
+        <w:t>gebouwd zal worden met Python en Django waarbij er een integratie is met het bestaande Telloport platform binnen een semester tijd.</w:t>
       </w:r>
     </w:p>
     <w:p>
@@ -5018,13 +4913,7 @@
         <w:rPr>
           <w:lang w:eastAsia="nl-BE"/>
         </w:rPr>
-        <w:t xml:space="preserve"> om documentatie </w:t>
-      </w:r>
-      <w:r>
-        <w:rPr>
-          <w:lang w:eastAsia="nl-BE"/>
-        </w:rPr>
-        <w:t xml:space="preserve">en </w:t>
+        <w:t xml:space="preserve"> om documentatie en </w:t>
       </w:r>
       <w:r>
         <w:rPr>
@@ -5036,13 +4925,7 @@
         <w:rPr>
           <w:lang w:eastAsia="nl-BE"/>
         </w:rPr>
-        <w:t>cursussen</w:t>
-      </w:r>
-      <w:r>
-        <w:rPr>
-          <w:lang w:eastAsia="nl-BE"/>
-        </w:rPr>
-        <w:t xml:space="preserve"> te schrijven</w:t>
+        <w:t>cursussen te schrijven</w:t>
       </w:r>
       <w:r>
         <w:rPr>
@@ -5422,23 +5305,10 @@
         </w:rPr>
       </w:pPr>
       <w:r>
-        <w:t xml:space="preserve">Programming </w:t>
-      </w:r>
-      <w:proofErr w:type="spellStart"/>
-      <w:r>
-        <w:t>with</w:t>
-      </w:r>
-      <w:proofErr w:type="spellEnd"/>
-      <w:r>
-        <w:t xml:space="preserve"> </w:t>
-      </w:r>
-      <w:proofErr w:type="spellStart"/>
-      <w:r>
-        <w:t>Mosh</w:t>
-      </w:r>
-      <w:proofErr w:type="spellEnd"/>
-      <w:r>
-        <w:t xml:space="preserve">. </w:t>
+        <w:rPr>
+          <w:lang w:val="en-US"/>
+        </w:rPr>
+        <w:t xml:space="preserve">Programming with Mosh. </w:t>
       </w:r>
       <w:r>
         <w:rPr>
@@ -5693,6 +5563,9 @@
         <w:pStyle w:val="Normaalweb"/>
         <w:spacing w:before="0" w:beforeAutospacing="0" w:after="0" w:afterAutospacing="0" w:line="480" w:lineRule="auto"/>
         <w:ind w:left="720" w:hanging="720"/>
+        <w:rPr>
+          <w:lang w:val="en-US"/>
+        </w:rPr>
       </w:pPr>
       <w:proofErr w:type="spellStart"/>
       <w:r>
@@ -5739,67 +5612,61 @@
         <w:t xml:space="preserve">. </w:t>
       </w:r>
       <w:hyperlink r:id="rId22" w:history="1">
-        <w:r>
-          <w:rPr>
-            <w:rStyle w:val="Hyperlink"/>
-          </w:rPr>
-          <w:t>https://pypi.org/project/numerize/</w:t>
-        </w:r>
-      </w:hyperlink>
-      <w:r>
-        <w:tab/>
-      </w:r>
-    </w:p>
-    <w:p>
-      <w:pPr>
-        <w:pStyle w:val="Normaalweb"/>
-        <w:spacing w:before="0" w:beforeAutospacing="0" w:after="0" w:afterAutospacing="0" w:line="480" w:lineRule="auto"/>
-        <w:ind w:left="720" w:hanging="720"/>
-        <w:rPr>
-          <w:lang w:val="en-US"/>
-        </w:rPr>
-      </w:pPr>
-      <w:r>
-        <w:rPr>
-          <w:i/>
-          <w:iCs/>
-          <w:lang w:val="en-US"/>
-        </w:rPr>
-        <w:t>Select2 - The jQuery replacement for select boxes</w:t>
-      </w:r>
-      <w:r>
-        <w:rPr>
-          <w:lang w:val="en-US"/>
-        </w:rPr>
-        <w:t>. (</w:t>
-      </w:r>
-      <w:proofErr w:type="spellStart"/>
-      <w:r>
-        <w:rPr>
-          <w:lang w:val="en-US"/>
-        </w:rPr>
-        <w:t>z.d</w:t>
-      </w:r>
-      <w:proofErr w:type="spellEnd"/>
-      <w:r>
-        <w:rPr>
-          <w:lang w:val="en-US"/>
-        </w:rPr>
-        <w:t xml:space="preserve">.). </w:t>
-      </w:r>
-      <w:hyperlink r:id="rId23" w:history="1">
         <w:r>
           <w:rPr>
             <w:rStyle w:val="Hyperlink"/>
             <w:lang w:val="en-US"/>
           </w:rPr>
+          <w:t>https://pypi.org/project/numerize/</w:t>
+        </w:r>
+      </w:hyperlink>
+      <w:r>
+        <w:rPr>
+          <w:lang w:val="en-US"/>
+        </w:rPr>
+        <w:tab/>
+      </w:r>
+    </w:p>
+    <w:p>
+      <w:pPr>
+        <w:pStyle w:val="Normaalweb"/>
+        <w:spacing w:before="0" w:beforeAutospacing="0" w:after="0" w:afterAutospacing="0" w:line="480" w:lineRule="auto"/>
+        <w:ind w:left="720" w:hanging="720"/>
+      </w:pPr>
+      <w:r>
+        <w:rPr>
+          <w:i/>
+          <w:iCs/>
+          <w:lang w:val="en-US"/>
+        </w:rPr>
+        <w:t>Select2 - The jQuery replacement for select boxes</w:t>
+      </w:r>
+      <w:r>
+        <w:rPr>
+          <w:lang w:val="en-US"/>
+        </w:rPr>
+        <w:t xml:space="preserve">. </w:t>
+      </w:r>
+      <w:r>
+        <w:t>(</w:t>
+      </w:r>
+      <w:proofErr w:type="spellStart"/>
+      <w:r>
+        <w:t>z.d.</w:t>
+      </w:r>
+      <w:proofErr w:type="spellEnd"/>
+      <w:r>
+        <w:t xml:space="preserve">). </w:t>
+      </w:r>
+      <w:hyperlink r:id="rId23" w:history="1">
+        <w:r>
+          <w:rPr>
+            <w:rStyle w:val="Hyperlink"/>
+          </w:rPr>
           <w:t>https://select2.org/</w:t>
         </w:r>
       </w:hyperlink>
       <w:r>
-        <w:rPr>
-          <w:lang w:val="en-US"/>
-        </w:rPr>
         <w:tab/>
       </w:r>
     </w:p>
@@ -5808,9 +5675,6 @@
         <w:pStyle w:val="Normaalweb"/>
         <w:spacing w:before="0" w:beforeAutospacing="0" w:after="0" w:afterAutospacing="0" w:line="480" w:lineRule="auto"/>
         <w:ind w:left="720" w:hanging="720"/>
-        <w:rPr>
-          <w:lang w:val="en-US"/>
-        </w:rPr>
       </w:pPr>
     </w:p>
     <w:p>
@@ -5818,23 +5682,20 @@
         <w:pStyle w:val="Normaalweb"/>
         <w:spacing w:before="0" w:beforeAutospacing="0" w:after="0" w:afterAutospacing="0" w:line="480" w:lineRule="auto"/>
         <w:ind w:left="720" w:hanging="720"/>
-        <w:rPr>
-          <w:lang w:val="en-US"/>
-        </w:rPr>
-      </w:pPr>
-    </w:p>
-    <w:p>
-      <w:pPr>
-        <w:jc w:val="both"/>
-        <w:rPr>
-          <w:noProof/>
-          <w:lang w:val="en-US" w:eastAsia="nl-BE"/>
-        </w:rPr>
-      </w:pPr>
-      <w:r>
-        <w:rPr>
-          <w:noProof/>
-          <w:lang w:val="en-US" w:eastAsia="nl-BE"/>
+      </w:pPr>
+    </w:p>
+    <w:p>
+      <w:pPr>
+        <w:jc w:val="both"/>
+        <w:rPr>
+          <w:noProof/>
+          <w:lang w:eastAsia="nl-BE"/>
+        </w:rPr>
+      </w:pPr>
+      <w:r>
+        <w:rPr>
+          <w:noProof/>
+          <w:lang w:eastAsia="nl-BE"/>
         </w:rPr>
         <w:t xml:space="preserve"> </w:t>
       </w:r>
@@ -5844,13 +5705,13 @@
         <w:jc w:val="both"/>
         <w:rPr>
           <w:noProof/>
-          <w:lang w:val="en-US" w:eastAsia="nl-BE"/>
-        </w:rPr>
-      </w:pPr>
-      <w:r>
-        <w:rPr>
-          <w:noProof/>
-          <w:lang w:val="en-US" w:eastAsia="nl-BE"/>
+          <w:lang w:eastAsia="nl-BE"/>
+        </w:rPr>
+      </w:pPr>
+      <w:r>
+        <w:rPr>
+          <w:noProof/>
+          <w:lang w:eastAsia="nl-BE"/>
         </w:rPr>
         <w:br w:type="page"/>
       </w:r>
@@ -8665,7 +8526,12 @@
 </file>
 
 <file path=customXml/item2.xml><?xml version="1.0" encoding="utf-8"?>
-<b:Sources xmlns:b="http://schemas.openxmlformats.org/officeDocument/2006/bibliography" xmlns="http://schemas.openxmlformats.org/officeDocument/2006/bibliography" SelectedStyle="\APASixthEditionOfficeOnline.xsl" StyleName="APA" Version="6"/>
+<?mso-contentType ?>
+<FormTemplates xmlns="http://schemas.microsoft.com/sharepoint/v3/contenttype/forms">
+  <Display>DocumentLibraryForm</Display>
+  <Edit>DocumentLibraryForm</Edit>
+  <New>DocumentLibraryForm</New>
+</FormTemplates>
 </file>
 
 <file path=customXml/item3.xml><?xml version="1.0" encoding="utf-8"?>
@@ -8675,12 +8541,7 @@
 </file>
 
 <file path=customXml/item4.xml><?xml version="1.0" encoding="utf-8"?>
-<?mso-contentType ?>
-<FormTemplates xmlns="http://schemas.microsoft.com/sharepoint/v3/contenttype/forms">
-  <Display>DocumentLibraryForm</Display>
-  <Edit>DocumentLibraryForm</Edit>
-  <New>DocumentLibraryForm</New>
-</FormTemplates>
+<b:Sources xmlns:b="http://schemas.openxmlformats.org/officeDocument/2006/bibliography" xmlns="http://schemas.openxmlformats.org/officeDocument/2006/bibliography" SelectedStyle="\APASixthEditionOfficeOnline.xsl" StyleName="APA" Version="6"/>
 </file>
 
 <file path=customXml/itemProps1.xml><?xml version="1.0" encoding="utf-8"?>
@@ -8702,9 +8563,9 @@
 </file>
 
 <file path=customXml/itemProps2.xml><?xml version="1.0" encoding="utf-8"?>
-<ds:datastoreItem xmlns:ds="http://schemas.openxmlformats.org/officeDocument/2006/customXml" ds:itemID="{7FA3D45D-B285-4079-8053-A3AA9D3D9D3A}">
+<ds:datastoreItem xmlns:ds="http://schemas.openxmlformats.org/officeDocument/2006/customXml" ds:itemID="{1C35916B-43AF-468C-804B-9D72CBF1EA2E}">
   <ds:schemaRefs>
-    <ds:schemaRef ds:uri="http://schemas.openxmlformats.org/officeDocument/2006/bibliography"/>
+    <ds:schemaRef ds:uri="http://schemas.microsoft.com/sharepoint/v3/contenttype/forms"/>
   </ds:schemaRefs>
 </ds:datastoreItem>
 </file>
@@ -8719,9 +8580,9 @@
 </file>
 
 <file path=customXml/itemProps4.xml><?xml version="1.0" encoding="utf-8"?>
-<ds:datastoreItem xmlns:ds="http://schemas.openxmlformats.org/officeDocument/2006/customXml" ds:itemID="{1C35916B-43AF-468C-804B-9D72CBF1EA2E}">
+<ds:datastoreItem xmlns:ds="http://schemas.openxmlformats.org/officeDocument/2006/customXml" ds:itemID="{7FA3D45D-B285-4079-8053-A3AA9D3D9D3A}">
   <ds:schemaRefs>
-    <ds:schemaRef ds:uri="http://schemas.microsoft.com/sharepoint/v3/contenttype/forms"/>
+    <ds:schemaRef ds:uri="http://schemas.openxmlformats.org/officeDocument/2006/bibliography"/>
   </ds:schemaRefs>
 </ds:datastoreItem>
 </file>
</xml_diff>

<commit_message>
added documents to an asset
</commit_message>
<xml_diff>
--- a/Document 3 Rapport_Naam_Voornaam.docx
+++ b/Document 3 Rapport_Naam_Voornaam.docx
@@ -2736,11 +2736,9 @@
       <w:r>
         <w:t xml:space="preserve"> </w:t>
       </w:r>
-      <w:proofErr w:type="spellStart"/>
-      <w:r>
-        <w:t>verzogt</w:t>
-      </w:r>
-      <w:proofErr w:type="spellEnd"/>
+      <w:r>
+        <w:t>verzorgt</w:t>
+      </w:r>
       <w:r>
         <w:t xml:space="preserve"> het onbemand 24/7 leveren en ophalen van goederen via “slimme locaties”. Deze slimme locaties kunnen lockers zijn die uitgerust zijn met een terminal, de zogenaamde </w:t>
       </w:r>
@@ -5344,15 +5342,32 @@
         </w:rPr>
         <w:t xml:space="preserve"> [Video]. YouTube. </w:t>
       </w:r>
-      <w:hyperlink r:id="rId18" w:history="1">
-        <w:r>
-          <w:rPr>
-            <w:rStyle w:val="Hyperlink"/>
-            <w:lang w:val="en-US"/>
-          </w:rPr>
-          <w:t>https://www.youtube.com/watch?v=kqtD5dpn9C8</w:t>
-        </w:r>
-      </w:hyperlink>
+      <w:r>
+        <w:fldChar w:fldCharType="begin"/>
+      </w:r>
+      <w:r>
+        <w:rPr>
+          <w:lang w:val="en-US"/>
+        </w:rPr>
+        <w:instrText>HYPERLINK "https://www.youtube.com/watch?v=kqtD5dpn9C8"</w:instrText>
+      </w:r>
+      <w:r>
+        <w:fldChar w:fldCharType="separate"/>
+      </w:r>
+      <w:r>
+        <w:rPr>
+          <w:rStyle w:val="Hyperlink"/>
+          <w:lang w:val="en-US"/>
+        </w:rPr>
+        <w:t>https://www.youtube.com/watch?v=kqtD5dpn9C8</w:t>
+      </w:r>
+      <w:r>
+        <w:rPr>
+          <w:rStyle w:val="Hyperlink"/>
+          <w:lang w:val="en-US"/>
+        </w:rPr>
+        <w:fldChar w:fldCharType="end"/>
+      </w:r>
       <w:r>
         <w:rPr>
           <w:lang w:val="en-US"/>
@@ -5420,15 +5435,32 @@
         </w:rPr>
         <w:t xml:space="preserve"> [Video]. YouTube. </w:t>
       </w:r>
-      <w:hyperlink r:id="rId19" w:history="1">
-        <w:r>
-          <w:rPr>
-            <w:rStyle w:val="Hyperlink"/>
-            <w:lang w:val="en-US"/>
-          </w:rPr>
-          <w:t>https://www.youtube.com/watch?v=PtQiiknWUcI</w:t>
-        </w:r>
-      </w:hyperlink>
+      <w:r>
+        <w:fldChar w:fldCharType="begin"/>
+      </w:r>
+      <w:r>
+        <w:rPr>
+          <w:lang w:val="en-US"/>
+        </w:rPr>
+        <w:instrText>HYPERLINK "https://www.youtube.com/watch?v=PtQiiknWUcI"</w:instrText>
+      </w:r>
+      <w:r>
+        <w:fldChar w:fldCharType="separate"/>
+      </w:r>
+      <w:r>
+        <w:rPr>
+          <w:rStyle w:val="Hyperlink"/>
+          <w:lang w:val="en-US"/>
+        </w:rPr>
+        <w:t>https://www.youtube.com/watch?v=PtQiiknWUcI</w:t>
+      </w:r>
+      <w:r>
+        <w:rPr>
+          <w:rStyle w:val="Hyperlink"/>
+          <w:lang w:val="en-US"/>
+        </w:rPr>
+        <w:fldChar w:fldCharType="end"/>
+      </w:r>
       <w:r>
         <w:rPr>
           <w:lang w:val="en-US"/>
@@ -5501,15 +5533,32 @@
         </w:rPr>
         <w:t xml:space="preserve">. </w:t>
       </w:r>
-      <w:hyperlink r:id="rId20" w:history="1">
-        <w:r>
-          <w:rPr>
-            <w:rStyle w:val="Hyperlink"/>
-            <w:lang w:val="en-US"/>
-          </w:rPr>
-          <w:t>https://docs.djangoproject.com/en/4.2/</w:t>
-        </w:r>
-      </w:hyperlink>
+      <w:r>
+        <w:fldChar w:fldCharType="begin"/>
+      </w:r>
+      <w:r>
+        <w:rPr>
+          <w:lang w:val="en-US"/>
+        </w:rPr>
+        <w:instrText>HYPERLINK "https://docs.djangoproject.com/en/4.2/"</w:instrText>
+      </w:r>
+      <w:r>
+        <w:fldChar w:fldCharType="separate"/>
+      </w:r>
+      <w:r>
+        <w:rPr>
+          <w:rStyle w:val="Hyperlink"/>
+          <w:lang w:val="en-US"/>
+        </w:rPr>
+        <w:t>https://docs.djangoproject.com/en/4.2/</w:t>
+      </w:r>
+      <w:r>
+        <w:rPr>
+          <w:rStyle w:val="Hyperlink"/>
+          <w:lang w:val="en-US"/>
+        </w:rPr>
+        <w:fldChar w:fldCharType="end"/>
+      </w:r>
     </w:p>
     <w:p>
       <w:pPr>
@@ -5548,15 +5597,32 @@
         </w:rPr>
         <w:t xml:space="preserve">.). Redis. </w:t>
       </w:r>
-      <w:hyperlink r:id="rId21" w:history="1">
-        <w:r>
-          <w:rPr>
-            <w:rStyle w:val="Hyperlink"/>
-            <w:lang w:val="en-US"/>
-          </w:rPr>
-          <w:t>https://redis.io/</w:t>
-        </w:r>
-      </w:hyperlink>
+      <w:r>
+        <w:fldChar w:fldCharType="begin"/>
+      </w:r>
+      <w:r>
+        <w:rPr>
+          <w:lang w:val="en-US"/>
+        </w:rPr>
+        <w:instrText>HYPERLINK "https://redis.io/"</w:instrText>
+      </w:r>
+      <w:r>
+        <w:fldChar w:fldCharType="separate"/>
+      </w:r>
+      <w:r>
+        <w:rPr>
+          <w:rStyle w:val="Hyperlink"/>
+          <w:lang w:val="en-US"/>
+        </w:rPr>
+        <w:t>https://redis.io/</w:t>
+      </w:r>
+      <w:r>
+        <w:rPr>
+          <w:rStyle w:val="Hyperlink"/>
+          <w:lang w:val="en-US"/>
+        </w:rPr>
+        <w:fldChar w:fldCharType="end"/>
+      </w:r>
     </w:p>
     <w:p>
       <w:pPr>
@@ -5611,15 +5677,32 @@
         </w:rPr>
         <w:t xml:space="preserve">. </w:t>
       </w:r>
-      <w:hyperlink r:id="rId22" w:history="1">
-        <w:r>
-          <w:rPr>
-            <w:rStyle w:val="Hyperlink"/>
-            <w:lang w:val="en-US"/>
-          </w:rPr>
-          <w:t>https://pypi.org/project/numerize/</w:t>
-        </w:r>
-      </w:hyperlink>
+      <w:r>
+        <w:fldChar w:fldCharType="begin"/>
+      </w:r>
+      <w:r>
+        <w:rPr>
+          <w:lang w:val="en-US"/>
+        </w:rPr>
+        <w:instrText>HYPERLINK "https://pypi.org/project/numerize/"</w:instrText>
+      </w:r>
+      <w:r>
+        <w:fldChar w:fldCharType="separate"/>
+      </w:r>
+      <w:r>
+        <w:rPr>
+          <w:rStyle w:val="Hyperlink"/>
+          <w:lang w:val="en-US"/>
+        </w:rPr>
+        <w:t>https://pypi.org/project/numerize/</w:t>
+      </w:r>
+      <w:r>
+        <w:rPr>
+          <w:rStyle w:val="Hyperlink"/>
+          <w:lang w:val="en-US"/>
+        </w:rPr>
+        <w:fldChar w:fldCharType="end"/>
+      </w:r>
       <w:r>
         <w:rPr>
           <w:lang w:val="en-US"/>
@@ -5658,7 +5741,7 @@
       <w:r>
         <w:t xml:space="preserve">). </w:t>
       </w:r>
-      <w:hyperlink r:id="rId23" w:history="1">
+      <w:hyperlink r:id="rId18" w:history="1">
         <w:r>
           <w:rPr>
             <w:rStyle w:val="Hyperlink"/>
@@ -5847,8 +5930,8 @@
       </w:pPr>
     </w:p>
     <w:sectPr>
-      <w:headerReference w:type="default" r:id="rId24"/>
-      <w:footerReference w:type="default" r:id="rId25"/>
+      <w:headerReference w:type="default" r:id="rId19"/>
+      <w:footerReference w:type="default" r:id="rId20"/>
       <w:pgSz w:w="11906" w:h="16838"/>
       <w:pgMar w:top="1417" w:right="1417" w:bottom="1417" w:left="1417" w:header="708" w:footer="708" w:gutter="0"/>
       <w:pgNumType w:start="4"/>
@@ -8526,12 +8609,7 @@
 </file>
 
 <file path=customXml/item2.xml><?xml version="1.0" encoding="utf-8"?>
-<?mso-contentType ?>
-<FormTemplates xmlns="http://schemas.microsoft.com/sharepoint/v3/contenttype/forms">
-  <Display>DocumentLibraryForm</Display>
-  <Edit>DocumentLibraryForm</Edit>
-  <New>DocumentLibraryForm</New>
-</FormTemplates>
+<b:Sources xmlns:b="http://schemas.openxmlformats.org/officeDocument/2006/bibliography" xmlns="http://schemas.openxmlformats.org/officeDocument/2006/bibliography" SelectedStyle="\APASixthEditionOfficeOnline.xsl" StyleName="APA" Version="6"/>
 </file>
 
 <file path=customXml/item3.xml><?xml version="1.0" encoding="utf-8"?>
@@ -8541,7 +8619,12 @@
 </file>
 
 <file path=customXml/item4.xml><?xml version="1.0" encoding="utf-8"?>
-<b:Sources xmlns:b="http://schemas.openxmlformats.org/officeDocument/2006/bibliography" xmlns="http://schemas.openxmlformats.org/officeDocument/2006/bibliography" SelectedStyle="\APASixthEditionOfficeOnline.xsl" StyleName="APA" Version="6"/>
+<?mso-contentType ?>
+<FormTemplates xmlns="http://schemas.microsoft.com/sharepoint/v3/contenttype/forms">
+  <Display>DocumentLibraryForm</Display>
+  <Edit>DocumentLibraryForm</Edit>
+  <New>DocumentLibraryForm</New>
+</FormTemplates>
 </file>
 
 <file path=customXml/itemProps1.xml><?xml version="1.0" encoding="utf-8"?>
@@ -8563,9 +8646,9 @@
 </file>
 
 <file path=customXml/itemProps2.xml><?xml version="1.0" encoding="utf-8"?>
-<ds:datastoreItem xmlns:ds="http://schemas.openxmlformats.org/officeDocument/2006/customXml" ds:itemID="{1C35916B-43AF-468C-804B-9D72CBF1EA2E}">
+<ds:datastoreItem xmlns:ds="http://schemas.openxmlformats.org/officeDocument/2006/customXml" ds:itemID="{7FA3D45D-B285-4079-8053-A3AA9D3D9D3A}">
   <ds:schemaRefs>
-    <ds:schemaRef ds:uri="http://schemas.microsoft.com/sharepoint/v3/contenttype/forms"/>
+    <ds:schemaRef ds:uri="http://schemas.openxmlformats.org/officeDocument/2006/bibliography"/>
   </ds:schemaRefs>
 </ds:datastoreItem>
 </file>
@@ -8580,9 +8663,9 @@
 </file>
 
 <file path=customXml/itemProps4.xml><?xml version="1.0" encoding="utf-8"?>
-<ds:datastoreItem xmlns:ds="http://schemas.openxmlformats.org/officeDocument/2006/customXml" ds:itemID="{7FA3D45D-B285-4079-8053-A3AA9D3D9D3A}">
+<ds:datastoreItem xmlns:ds="http://schemas.openxmlformats.org/officeDocument/2006/customXml" ds:itemID="{1C35916B-43AF-468C-804B-9D72CBF1EA2E}">
   <ds:schemaRefs>
-    <ds:schemaRef ds:uri="http://schemas.openxmlformats.org/officeDocument/2006/bibliography"/>
+    <ds:schemaRef ds:uri="http://schemas.microsoft.com/sharepoint/v3/contenttype/forms"/>
   </ds:schemaRefs>
 </ds:datastoreItem>
 </file>
</xml_diff>